<commit_message>
-Actualización y completado del Documento de Especificación del CU Ver Vigencia de Programas.
-Elaboración del Diagrama de Secuencia del CU Ver Vigencia de Programas.

-Actualización del Diagrama de CU Individual del CU Ver Vigencia de Programas.

-Actualización del Documento de Segumiento de Documentación.
</commit_message>
<xml_diff>
--- a/Elaboración/Especificaciones CU/Especificacion Caso de Uso Ver Vigencia de Programas.docx
+++ b/Elaboración/Especificaciones CU/Especificacion Caso de Uso Ver Vigencia de Programas.docx
@@ -580,7 +580,7 @@
               <w:noProof/>
               <w:sz w:val="22"/>
               <w:szCs w:val="22"/>
-              <w:lang w:eastAsia="es-ES"/>
+              <w:lang w:val="es-AR" w:eastAsia="es-AR"/>
             </w:rPr>
           </w:pPr>
           <w:r>
@@ -592,7 +592,7 @@
           <w:r>
             <w:fldChar w:fldCharType="separate"/>
           </w:r>
-          <w:hyperlink w:anchor="_Toc257615429" w:history="1">
+          <w:hyperlink w:anchor="_Toc44436551" w:history="1">
             <w:r>
               <w:rPr>
                 <w:rStyle w:val="Hipervnculo"/>
@@ -619,7 +619,7 @@
                 <w:noProof/>
                 <w:webHidden/>
               </w:rPr>
-              <w:instrText xml:space="preserve"> PAGEREF _Toc257615429 \h </w:instrText>
+              <w:instrText xml:space="preserve"> PAGEREF _Toc44436551 \h </w:instrText>
             </w:r>
             <w:r>
               <w:rPr>
@@ -639,7 +639,7 @@
                 <w:noProof/>
                 <w:webHidden/>
               </w:rPr>
-              <w:t>3</w:t>
+              <w:t>4</w:t>
             </w:r>
             <w:r>
               <w:rPr>
@@ -660,10 +660,10 @@
               <w:noProof/>
               <w:sz w:val="22"/>
               <w:szCs w:val="22"/>
-              <w:lang w:eastAsia="es-ES"/>
+              <w:lang w:val="es-AR" w:eastAsia="es-AR"/>
             </w:rPr>
           </w:pPr>
-          <w:hyperlink w:anchor="_Toc257615430" w:history="1">
+          <w:hyperlink w:anchor="_Toc44436552" w:history="1">
             <w:r>
               <w:rPr>
                 <w:rStyle w:val="Hipervnculo"/>
@@ -690,7 +690,7 @@
                 <w:noProof/>
                 <w:webHidden/>
               </w:rPr>
-              <w:instrText xml:space="preserve"> PAGEREF _Toc257615430 \h </w:instrText>
+              <w:instrText xml:space="preserve"> PAGEREF _Toc44436552 \h </w:instrText>
             </w:r>
             <w:r>
               <w:rPr>
@@ -710,7 +710,7 @@
                 <w:noProof/>
                 <w:webHidden/>
               </w:rPr>
-              <w:t>3</w:t>
+              <w:t>4</w:t>
             </w:r>
             <w:r>
               <w:rPr>
@@ -731,10 +731,10 @@
               <w:noProof/>
               <w:sz w:val="22"/>
               <w:szCs w:val="22"/>
-              <w:lang w:eastAsia="es-ES"/>
+              <w:lang w:val="es-AR" w:eastAsia="es-AR"/>
             </w:rPr>
           </w:pPr>
-          <w:hyperlink w:anchor="_Toc257615431" w:history="1">
+          <w:hyperlink w:anchor="_Toc44436553" w:history="1">
             <w:r>
               <w:rPr>
                 <w:rStyle w:val="Hipervnculo"/>
@@ -761,7 +761,7 @@
                 <w:noProof/>
                 <w:webHidden/>
               </w:rPr>
-              <w:instrText xml:space="preserve"> PAGEREF _Toc257615431 \h </w:instrText>
+              <w:instrText xml:space="preserve"> PAGEREF _Toc44436553 \h </w:instrText>
             </w:r>
             <w:r>
               <w:rPr>
@@ -781,7 +781,7 @@
                 <w:noProof/>
                 <w:webHidden/>
               </w:rPr>
-              <w:t>3</w:t>
+              <w:t>4</w:t>
             </w:r>
             <w:r>
               <w:rPr>
@@ -802,10 +802,10 @@
               <w:noProof/>
               <w:sz w:val="22"/>
               <w:szCs w:val="22"/>
-              <w:lang w:eastAsia="es-ES"/>
+              <w:lang w:val="es-AR" w:eastAsia="es-AR"/>
             </w:rPr>
           </w:pPr>
-          <w:hyperlink w:anchor="_Toc257615432" w:history="1">
+          <w:hyperlink w:anchor="_Toc44436554" w:history="1">
             <w:r>
               <w:rPr>
                 <w:rStyle w:val="Hipervnculo"/>
@@ -832,7 +832,7 @@
                 <w:noProof/>
                 <w:webHidden/>
               </w:rPr>
-              <w:instrText xml:space="preserve"> PAGEREF _Toc257615432 \h </w:instrText>
+              <w:instrText xml:space="preserve"> PAGEREF _Toc44436554 \h </w:instrText>
             </w:r>
             <w:r>
               <w:rPr>
@@ -852,7 +852,7 @@
                 <w:noProof/>
                 <w:webHidden/>
               </w:rPr>
-              <w:t>3</w:t>
+              <w:t>4</w:t>
             </w:r>
             <w:r>
               <w:rPr>
@@ -873,10 +873,10 @@
               <w:noProof/>
               <w:sz w:val="22"/>
               <w:szCs w:val="22"/>
-              <w:lang w:eastAsia="es-ES"/>
+              <w:lang w:val="es-AR" w:eastAsia="es-AR"/>
             </w:rPr>
           </w:pPr>
-          <w:hyperlink w:anchor="_Toc257615433" w:history="1">
+          <w:hyperlink w:anchor="_Toc44436555" w:history="1">
             <w:r>
               <w:rPr>
                 <w:rStyle w:val="Hipervnculo"/>
@@ -903,7 +903,7 @@
                 <w:noProof/>
                 <w:webHidden/>
               </w:rPr>
-              <w:instrText xml:space="preserve"> PAGEREF _Toc257615433 \h </w:instrText>
+              <w:instrText xml:space="preserve"> PAGEREF _Toc44436555 \h </w:instrText>
             </w:r>
             <w:r>
               <w:rPr>
@@ -923,7 +923,7 @@
                 <w:noProof/>
                 <w:webHidden/>
               </w:rPr>
-              <w:t>3</w:t>
+              <w:t>5</w:t>
             </w:r>
             <w:r>
               <w:rPr>
@@ -944,10 +944,10 @@
               <w:noProof/>
               <w:sz w:val="22"/>
               <w:szCs w:val="22"/>
-              <w:lang w:eastAsia="es-ES"/>
+              <w:lang w:val="es-AR" w:eastAsia="es-AR"/>
             </w:rPr>
           </w:pPr>
-          <w:hyperlink w:anchor="_Toc257615434" w:history="1">
+          <w:hyperlink w:anchor="_Toc44436556" w:history="1">
             <w:r>
               <w:rPr>
                 <w:rStyle w:val="Hipervnculo"/>
@@ -974,7 +974,7 @@
                 <w:noProof/>
                 <w:webHidden/>
               </w:rPr>
-              <w:instrText xml:space="preserve"> PAGEREF _Toc257615434 \h </w:instrText>
+              <w:instrText xml:space="preserve"> PAGEREF _Toc44436556 \h </w:instrText>
             </w:r>
             <w:r>
               <w:rPr>
@@ -994,7 +994,7 @@
                 <w:noProof/>
                 <w:webHidden/>
               </w:rPr>
-              <w:t>3</w:t>
+              <w:t>5</w:t>
             </w:r>
             <w:r>
               <w:rPr>
@@ -1015,10 +1015,10 @@
               <w:noProof/>
               <w:sz w:val="22"/>
               <w:szCs w:val="22"/>
-              <w:lang w:eastAsia="es-ES"/>
+              <w:lang w:val="es-AR" w:eastAsia="es-AR"/>
             </w:rPr>
           </w:pPr>
-          <w:hyperlink w:anchor="_Toc257615435" w:history="1">
+          <w:hyperlink w:anchor="_Toc44436557" w:history="1">
             <w:r>
               <w:rPr>
                 <w:rStyle w:val="Hipervnculo"/>
@@ -1045,7 +1045,7 @@
                 <w:noProof/>
                 <w:webHidden/>
               </w:rPr>
-              <w:instrText xml:space="preserve"> PAGEREF _Toc257615435 \h </w:instrText>
+              <w:instrText xml:space="preserve"> PAGEREF _Toc44436557 \h </w:instrText>
             </w:r>
             <w:r>
               <w:rPr>
@@ -1065,7 +1065,7 @@
                 <w:noProof/>
                 <w:webHidden/>
               </w:rPr>
-              <w:t>3</w:t>
+              <w:t>5</w:t>
             </w:r>
             <w:r>
               <w:rPr>
@@ -1086,10 +1086,10 @@
               <w:noProof/>
               <w:sz w:val="22"/>
               <w:szCs w:val="22"/>
-              <w:lang w:eastAsia="es-ES"/>
+              <w:lang w:val="es-AR" w:eastAsia="es-AR"/>
             </w:rPr>
           </w:pPr>
-          <w:hyperlink w:anchor="_Toc257615436" w:history="1">
+          <w:hyperlink w:anchor="_Toc44436558" w:history="1">
             <w:r>
               <w:rPr>
                 <w:rStyle w:val="Hipervnculo"/>
@@ -1116,7 +1116,7 @@
                 <w:noProof/>
                 <w:webHidden/>
               </w:rPr>
-              <w:instrText xml:space="preserve"> PAGEREF _Toc257615436 \h </w:instrText>
+              <w:instrText xml:space="preserve"> PAGEREF _Toc44436558 \h </w:instrText>
             </w:r>
             <w:r>
               <w:rPr>
@@ -1136,7 +1136,7 @@
                 <w:noProof/>
                 <w:webHidden/>
               </w:rPr>
-              <w:t>3</w:t>
+              <w:t>5</w:t>
             </w:r>
             <w:r>
               <w:rPr>
@@ -1157,10 +1157,10 @@
               <w:noProof/>
               <w:sz w:val="22"/>
               <w:szCs w:val="22"/>
-              <w:lang w:eastAsia="es-ES"/>
+              <w:lang w:val="es-AR" w:eastAsia="es-AR"/>
             </w:rPr>
           </w:pPr>
-          <w:hyperlink w:anchor="_Toc257615437" w:history="1">
+          <w:hyperlink w:anchor="_Toc44436559" w:history="1">
             <w:r>
               <w:rPr>
                 <w:rStyle w:val="Hipervnculo"/>
@@ -1187,7 +1187,7 @@
                 <w:noProof/>
                 <w:webHidden/>
               </w:rPr>
-              <w:instrText xml:space="preserve"> PAGEREF _Toc257615437 \h </w:instrText>
+              <w:instrText xml:space="preserve"> PAGEREF _Toc44436559 \h </w:instrText>
             </w:r>
             <w:r>
               <w:rPr>
@@ -1207,149 +1207,7 @@
                 <w:noProof/>
                 <w:webHidden/>
               </w:rPr>
-              <w:t>3</w:t>
-            </w:r>
-            <w:r>
-              <w:rPr>
-                <w:noProof/>
-                <w:webHidden/>
-              </w:rPr>
-              <w:fldChar w:fldCharType="end"/>
-            </w:r>
-          </w:hyperlink>
-        </w:p>
-        <w:p>
-          <w:pPr>
-            <w:pStyle w:val="TDC2"/>
-            <w:rPr>
-              <w:rFonts w:eastAsiaTheme="minorEastAsia"/>
-              <w:i w:val="0"/>
-              <w:iCs w:val="0"/>
-              <w:noProof/>
-              <w:sz w:val="22"/>
-              <w:szCs w:val="22"/>
-              <w:lang w:eastAsia="es-ES"/>
-            </w:rPr>
-          </w:pPr>
-          <w:hyperlink w:anchor="_Toc257615438" w:history="1">
-            <w:r>
-              <w:rPr>
-                <w:rStyle w:val="Hipervnculo"/>
-                <w:noProof/>
-              </w:rPr>
-              <w:t>Diagrama de Colaboración</w:t>
-            </w:r>
-            <w:r>
-              <w:rPr>
-                <w:noProof/>
-                <w:webHidden/>
-              </w:rPr>
-              <w:tab/>
-            </w:r>
-            <w:r>
-              <w:rPr>
-                <w:noProof/>
-                <w:webHidden/>
-              </w:rPr>
-              <w:fldChar w:fldCharType="begin"/>
-            </w:r>
-            <w:r>
-              <w:rPr>
-                <w:noProof/>
-                <w:webHidden/>
-              </w:rPr>
-              <w:instrText xml:space="preserve"> PAGEREF _Toc257615438 \h </w:instrText>
-            </w:r>
-            <w:r>
-              <w:rPr>
-                <w:noProof/>
-                <w:webHidden/>
-              </w:rPr>
-            </w:r>
-            <w:r>
-              <w:rPr>
-                <w:noProof/>
-                <w:webHidden/>
-              </w:rPr>
-              <w:fldChar w:fldCharType="separate"/>
-            </w:r>
-            <w:r>
-              <w:rPr>
-                <w:noProof/>
-                <w:webHidden/>
-              </w:rPr>
-              <w:t>3</w:t>
-            </w:r>
-            <w:r>
-              <w:rPr>
-                <w:noProof/>
-                <w:webHidden/>
-              </w:rPr>
-              <w:fldChar w:fldCharType="end"/>
-            </w:r>
-          </w:hyperlink>
-        </w:p>
-        <w:p>
-          <w:pPr>
-            <w:pStyle w:val="TDC2"/>
-            <w:rPr>
-              <w:rFonts w:eastAsiaTheme="minorEastAsia"/>
-              <w:i w:val="0"/>
-              <w:iCs w:val="0"/>
-              <w:noProof/>
-              <w:sz w:val="22"/>
-              <w:szCs w:val="22"/>
-              <w:lang w:eastAsia="es-ES"/>
-            </w:rPr>
-          </w:pPr>
-          <w:hyperlink w:anchor="_Toc257615439" w:history="1">
-            <w:r>
-              <w:rPr>
-                <w:rStyle w:val="Hipervnculo"/>
-                <w:noProof/>
-              </w:rPr>
-              <w:t>Diagrama de Estados</w:t>
-            </w:r>
-            <w:r>
-              <w:rPr>
-                <w:noProof/>
-                <w:webHidden/>
-              </w:rPr>
-              <w:tab/>
-            </w:r>
-            <w:r>
-              <w:rPr>
-                <w:noProof/>
-                <w:webHidden/>
-              </w:rPr>
-              <w:fldChar w:fldCharType="begin"/>
-            </w:r>
-            <w:r>
-              <w:rPr>
-                <w:noProof/>
-                <w:webHidden/>
-              </w:rPr>
-              <w:instrText xml:space="preserve"> PAGEREF _Toc257615439 \h </w:instrText>
-            </w:r>
-            <w:r>
-              <w:rPr>
-                <w:noProof/>
-                <w:webHidden/>
-              </w:rPr>
-            </w:r>
-            <w:r>
-              <w:rPr>
-                <w:noProof/>
-                <w:webHidden/>
-              </w:rPr>
-              <w:fldChar w:fldCharType="separate"/>
-            </w:r>
-            <w:r>
-              <w:rPr>
-                <w:noProof/>
-                <w:webHidden/>
-              </w:rPr>
-              <w:t>3</w:t>
+              <w:t>6</w:t>
             </w:r>
             <w:r>
               <w:rPr>
@@ -1409,7 +1267,7 @@
       </w:pPr>
       <w:bookmarkStart w:id="0" w:name="_Toc228206475"/>
       <w:bookmarkStart w:id="1" w:name="_Toc234686580"/>
-      <w:bookmarkStart w:id="2" w:name="_Toc257615429"/>
+      <w:bookmarkStart w:id="2" w:name="_Toc44436551"/>
       <w:r>
         <w:t>Descripción</w:t>
       </w:r>
@@ -1422,7 +1280,53 @@
         <w:ind w:left="720"/>
       </w:pPr>
       <w:r>
-        <w:t xml:space="preserve">Permitir al Empleado Secretaría Académica visualizar la información importante (docente titular y vigencia del programa) de una asignatura.  </w:t>
+        <w:t>Permitir al Empleado Sec</w:t>
+      </w:r>
+      <w:r>
+        <w:t xml:space="preserve">retaría Académica visualizar </w:t>
+      </w:r>
+      <w:r>
+        <w:t>información importante (</w:t>
+      </w:r>
+      <w:r>
+        <w:t>Año, Cuatrimestre, Código, Asignatura, Docente Responsable,</w:t>
+      </w:r>
+      <w:r>
+        <w:t xml:space="preserve"> vigencia del programa</w:t>
+      </w:r>
+      <w:r>
+        <w:t>, Estado) de los programas de cada una de las asignaturas de una carrera</w:t>
+      </w:r>
+      <w:r>
+        <w:t>.</w:t>
+      </w:r>
+    </w:p>
+    <w:p>
+      <w:pPr>
+        <w:ind w:left="720"/>
+      </w:pPr>
+      <w:r>
+        <w:t xml:space="preserve">Además podrá realizar dos tipos de acciones, las cuales le permitirán llevar a cabo el control y gestión de cada uno de los programas: Enviar Notificación </w:t>
+      </w:r>
+      <w:r>
+        <w:t xml:space="preserve">a los docentes para que carguen su programa en el sistema </w:t>
+      </w:r>
+      <w:r>
+        <w:t>y Generar el Programa PDF</w:t>
+      </w:r>
+      <w:r>
+        <w:t xml:space="preserve"> cuando el programa se encuentre aprobado por las partes correspondientes</w:t>
+      </w:r>
+      <w:r>
+        <w:t xml:space="preserve">. </w:t>
+      </w:r>
+    </w:p>
+    <w:p>
+      <w:pPr>
+        <w:ind w:left="720"/>
+      </w:pPr>
+      <w:r>
+        <w:t xml:space="preserve">  </w:t>
       </w:r>
     </w:p>
     <w:p>
@@ -1431,7 +1335,7 @@
       </w:pPr>
       <w:bookmarkStart w:id="3" w:name="_Toc228206476"/>
       <w:bookmarkStart w:id="4" w:name="_Toc234686581"/>
-      <w:bookmarkStart w:id="5" w:name="_Toc257615430"/>
+      <w:bookmarkStart w:id="5" w:name="_Toc44436552"/>
       <w:r>
         <w:t>Actores del CU</w:t>
       </w:r>
@@ -1458,7 +1362,7 @@
       </w:pPr>
       <w:bookmarkStart w:id="6" w:name="_Toc228206477"/>
       <w:bookmarkStart w:id="7" w:name="_Toc234686582"/>
-      <w:bookmarkStart w:id="8" w:name="_Toc257615431"/>
+      <w:bookmarkStart w:id="8" w:name="_Toc44436553"/>
       <w:r>
         <w:t>Precondiciones</w:t>
       </w:r>
@@ -1479,17 +1383,27 @@
     </w:p>
     <w:p>
       <w:pPr>
+        <w:pStyle w:val="PSI-Normal"/>
+      </w:pPr>
+    </w:p>
+    <w:p>
+      <w:pPr>
         <w:pStyle w:val="PSI-Ttulo1"/>
       </w:pPr>
       <w:bookmarkStart w:id="9" w:name="_Toc228206478"/>
       <w:bookmarkStart w:id="10" w:name="_Toc234686583"/>
-      <w:bookmarkStart w:id="11" w:name="_Toc257615432"/>
+      <w:bookmarkStart w:id="11" w:name="_Toc44436554"/>
       <w:r>
         <w:t>Flujo de Eventos Normal</w:t>
       </w:r>
       <w:bookmarkEnd w:id="9"/>
       <w:bookmarkEnd w:id="10"/>
       <w:bookmarkEnd w:id="11"/>
+    </w:p>
+    <w:p>
+      <w:pPr>
+        <w:pStyle w:val="PSI-Ttulo1"/>
+      </w:pPr>
     </w:p>
     <w:p>
       <w:pPr>
@@ -1501,7 +1415,19 @@
         <w:spacing w:before="0" w:line="240" w:lineRule="auto"/>
       </w:pPr>
       <w:r>
-        <w:t xml:space="preserve">Se presenta a Empleado Secretaría Académica la pantalla "asignaturas". </w:t>
+        <w:t>Se presenta a</w:t>
+      </w:r>
+      <w:r>
+        <w:t>l</w:t>
+      </w:r>
+      <w:r>
+        <w:t xml:space="preserve"> Empleado Secretaría Ac</w:t>
+      </w:r>
+      <w:r>
+        <w:t>adémica la pantalla "Panel Principal</w:t>
+      </w:r>
+      <w:r>
+        <w:t xml:space="preserve">". </w:t>
       </w:r>
     </w:p>
     <w:p>
@@ -1514,7 +1440,13 @@
         <w:spacing w:before="0" w:line="240" w:lineRule="auto"/>
       </w:pPr>
       <w:r>
-        <w:t>El Empleado Secretaría Académica selecciona una asignatura.</w:t>
+        <w:t>El Empleado Secretaría Aca</w:t>
+      </w:r>
+      <w:r>
+        <w:t>démica selecciona una carrera</w:t>
+      </w:r>
+      <w:r>
+        <w:t>.</w:t>
       </w:r>
     </w:p>
     <w:p>
@@ -1527,7 +1459,29 @@
         <w:spacing w:before="0" w:line="240" w:lineRule="auto"/>
       </w:pPr>
       <w:r>
-        <w:t>El sistema muestra el nombre del docente titular y la vigencia del programa.</w:t>
+        <w:t>El Empleado Secretaría Académica selecciona un Plan de Estudio.</w:t>
+      </w:r>
+    </w:p>
+    <w:p>
+      <w:pPr>
+        <w:pStyle w:val="PSI-Normal"/>
+        <w:numPr>
+          <w:ilvl w:val="0"/>
+          <w:numId w:val="13"/>
+        </w:numPr>
+        <w:spacing w:before="0" w:line="240" w:lineRule="auto"/>
+      </w:pPr>
+      <w:r>
+        <w:t>El sistema muestra</w:t>
+      </w:r>
+      <w:r>
+        <w:t xml:space="preserve"> una tabla con información importante (Año, Cuatrimestre, Código, Asignatura, Docente Responsable, vigencia del programa, Estado) de los programas de cada una de las asignaturas de una carrera, </w:t>
+      </w:r>
+      <w:r>
+        <w:t xml:space="preserve">opcionalmente, </w:t>
+      </w:r>
+      <w:r>
+        <w:t>junto a dos botones "Enviar Notificación" y "Generar PDF".</w:t>
       </w:r>
     </w:p>
     <w:p>
@@ -1543,6 +1497,145 @@
         <w:spacing w:before="0" w:line="240" w:lineRule="auto"/>
         <w:ind w:left="720" w:firstLine="0"/>
       </w:pPr>
+      <w:r>
+        <w:t>4.1 Estado del programa: No Cargado.</w:t>
+      </w:r>
+    </w:p>
+    <w:p>
+      <w:pPr>
+        <w:pStyle w:val="PSI-Normal"/>
+        <w:spacing w:before="0" w:line="240" w:lineRule="auto"/>
+        <w:ind w:left="720" w:firstLine="0"/>
+      </w:pPr>
+      <w:r>
+        <w:tab/>
+        <w:t>4.1.1 Se presenta al Empleado Secretaría Académica en la columna "Acciones" el botón "Enviar Notificación".</w:t>
+      </w:r>
+    </w:p>
+    <w:p>
+      <w:pPr>
+        <w:pStyle w:val="PSI-Normal"/>
+        <w:spacing w:before="0" w:line="240" w:lineRule="auto"/>
+        <w:ind w:left="720" w:firstLine="0"/>
+      </w:pPr>
+      <w:r>
+        <w:tab/>
+        <w:t>4.1.2 El Empleado Secretaría Académica presiona el botón "Enviar Notificación".</w:t>
+      </w:r>
+    </w:p>
+    <w:p>
+      <w:pPr>
+        <w:pStyle w:val="PSI-Normal"/>
+        <w:spacing w:before="0" w:line="240" w:lineRule="auto"/>
+        <w:ind w:left="720" w:firstLine="0"/>
+      </w:pPr>
+      <w:r>
+        <w:tab/>
+        <w:t>4.1.3 El sistema envía una notificación mediante un correo electrónico auto</w:t>
+      </w:r>
+      <w:r>
+        <w:t xml:space="preserve"> </w:t>
+      </w:r>
+      <w:r>
+        <w:t>programado, notificándole al profesor responsable de asignatura que debe cargar su programa en el sistema.</w:t>
+      </w:r>
+    </w:p>
+    <w:p>
+      <w:pPr>
+        <w:pStyle w:val="PSI-Normal"/>
+        <w:spacing w:before="0" w:line="240" w:lineRule="auto"/>
+        <w:ind w:left="720" w:firstLine="0"/>
+      </w:pPr>
+    </w:p>
+    <w:p>
+      <w:pPr>
+        <w:pStyle w:val="PSI-Normal"/>
+        <w:spacing w:before="0" w:line="240" w:lineRule="auto"/>
+        <w:ind w:left="720" w:firstLine="0"/>
+      </w:pPr>
+    </w:p>
+    <w:p>
+      <w:pPr>
+        <w:pStyle w:val="PSI-Normal"/>
+        <w:spacing w:before="0" w:line="240" w:lineRule="auto"/>
+        <w:ind w:left="720" w:firstLine="0"/>
+      </w:pPr>
+      <w:r>
+        <w:lastRenderedPageBreak/>
+        <w:t>4.2 Estado del programa: Aprobado.</w:t>
+      </w:r>
+    </w:p>
+    <w:p>
+      <w:pPr>
+        <w:pStyle w:val="PSI-Normal"/>
+        <w:spacing w:before="0" w:line="240" w:lineRule="auto"/>
+        <w:ind w:left="720" w:firstLine="0"/>
+      </w:pPr>
+      <w:r>
+        <w:tab/>
+        <w:t>4.</w:t>
+      </w:r>
+      <w:r>
+        <w:t>2</w:t>
+      </w:r>
+      <w:r>
+        <w:t>.1 Se presenta al Empleado Secretaría Académica en la columna "Acciones" el botón "Generar PDF".</w:t>
+      </w:r>
+    </w:p>
+    <w:p>
+      <w:pPr>
+        <w:pStyle w:val="PSI-Normal"/>
+        <w:spacing w:before="0" w:line="240" w:lineRule="auto"/>
+        <w:ind w:left="720" w:firstLine="0"/>
+      </w:pPr>
+      <w:r>
+        <w:tab/>
+        <w:t>4.</w:t>
+      </w:r>
+      <w:r>
+        <w:t>2</w:t>
+      </w:r>
+      <w:r>
+        <w:t>.2 El Empleado Secretaría Académica presiona el botón "Generar PDF".</w:t>
+      </w:r>
+    </w:p>
+    <w:p>
+      <w:pPr>
+        <w:pStyle w:val="PSI-Normal"/>
+        <w:spacing w:before="0" w:line="240" w:lineRule="auto"/>
+        <w:ind w:left="720" w:firstLine="0"/>
+      </w:pPr>
+      <w:r>
+        <w:tab/>
+        <w:t>4.</w:t>
+      </w:r>
+      <w:r>
+        <w:t>2</w:t>
+      </w:r>
+      <w:r>
+        <w:t>.3 El sistema genera el programa en formato .PDF en una nueva pestaña para su posterior impresión.</w:t>
+      </w:r>
+    </w:p>
+    <w:p>
+      <w:pPr>
+        <w:pStyle w:val="PSI-Normal"/>
+        <w:spacing w:before="0" w:line="240" w:lineRule="auto"/>
+        <w:ind w:left="720" w:firstLine="0"/>
+      </w:pPr>
+    </w:p>
+    <w:p>
+      <w:pPr>
+        <w:pStyle w:val="PSI-Normal"/>
+        <w:spacing w:before="0" w:line="240" w:lineRule="auto"/>
+        <w:ind w:left="720" w:firstLine="0"/>
+      </w:pPr>
+    </w:p>
+    <w:p>
+      <w:pPr>
+        <w:pStyle w:val="PSI-Normal"/>
+        <w:spacing w:before="0" w:line="240" w:lineRule="auto"/>
+        <w:ind w:left="720" w:firstLine="0"/>
+      </w:pPr>
     </w:p>
     <w:p>
       <w:pPr>
@@ -1550,7 +1643,7 @@
       </w:pPr>
       <w:bookmarkStart w:id="12" w:name="_Toc228206479"/>
       <w:bookmarkStart w:id="13" w:name="_Toc234686584"/>
-      <w:bookmarkStart w:id="14" w:name="_Toc257615433"/>
+      <w:bookmarkStart w:id="14" w:name="_Toc44436555"/>
       <w:proofErr w:type="spellStart"/>
       <w:r>
         <w:t>Poscondiciones</w:t>
@@ -1565,10 +1658,10 @@
     </w:p>
     <w:p>
       <w:pPr>
-        <w:pStyle w:val="PSI-Comentario"/>
-      </w:pPr>
-      <w:r>
-        <w:t>[Efectos que de forma inmediata tiene la realización del Caso de Uso sobre el estado del sistema]</w:t>
+        <w:pStyle w:val="PSI-Normal"/>
+      </w:pPr>
+      <w:r>
+        <w:t>El sistema queda a la espera de una acción.</w:t>
       </w:r>
     </w:p>
     <w:p>
@@ -1582,7 +1675,7 @@
       </w:pPr>
       <w:bookmarkStart w:id="15" w:name="_Toc228206480"/>
       <w:bookmarkStart w:id="16" w:name="_Toc234686585"/>
-      <w:bookmarkStart w:id="17" w:name="_Toc257615434"/>
+      <w:bookmarkStart w:id="17" w:name="_Toc44436556"/>
       <w:r>
         <w:t>Flujo de Eventos Alternativo</w:t>
       </w:r>
@@ -1614,7 +1707,63 @@
     </w:p>
     <w:p>
       <w:pPr>
-        <w:pStyle w:val="PSI-Comentario"/>
+        <w:pStyle w:val="PSI-Normal"/>
+        <w:rPr>
+          <w:u w:val="single"/>
+        </w:rPr>
+      </w:pPr>
+      <w:r>
+        <w:rPr>
+          <w:u w:val="single"/>
+        </w:rPr>
+        <w:t>Excepción 2</w:t>
+      </w:r>
+      <w:r>
+        <w:rPr>
+          <w:u w:val="single"/>
+        </w:rPr>
+        <w:t xml:space="preserve">: </w:t>
+      </w:r>
+    </w:p>
+    <w:p>
+      <w:pPr>
+        <w:pStyle w:val="PSI-Normal"/>
+      </w:pPr>
+      <w:r>
+        <w:t>Ocurra un error al enviar una notificación al profesor responsable.</w:t>
+      </w:r>
+    </w:p>
+    <w:p>
+      <w:pPr>
+        <w:pStyle w:val="PSI-Normal"/>
+        <w:rPr>
+          <w:u w:val="single"/>
+        </w:rPr>
+      </w:pPr>
+      <w:r>
+        <w:rPr>
+          <w:u w:val="single"/>
+        </w:rPr>
+        <w:t>Excepción 3</w:t>
+      </w:r>
+      <w:r>
+        <w:rPr>
+          <w:u w:val="single"/>
+        </w:rPr>
+        <w:t xml:space="preserve">: </w:t>
+      </w:r>
+    </w:p>
+    <w:p>
+      <w:pPr>
+        <w:pStyle w:val="PSI-Normal"/>
+      </w:pPr>
+      <w:r>
+        <w:t>Ocurra un error al generar un programa en formato .PDF.</w:t>
+      </w:r>
+    </w:p>
+    <w:p>
+      <w:pPr>
+        <w:pStyle w:val="PSI-Normal"/>
       </w:pPr>
     </w:p>
     <w:p>
@@ -1623,22 +1772,7 @@
       </w:pPr>
       <w:bookmarkStart w:id="18" w:name="_Toc228206481"/>
       <w:bookmarkStart w:id="19" w:name="_Toc234686586"/>
-      <w:bookmarkStart w:id="20" w:name="_Toc257615435"/>
-    </w:p>
-    <w:p>
-      <w:pPr>
-        <w:pStyle w:val="PSI-Ttulo1"/>
-      </w:pPr>
-    </w:p>
-    <w:p>
-      <w:pPr>
-        <w:pStyle w:val="PSI-Ttulo1"/>
-      </w:pPr>
-    </w:p>
-    <w:p>
-      <w:pPr>
-        <w:pStyle w:val="PSI-Ttulo1"/>
-      </w:pPr>
+      <w:bookmarkStart w:id="20" w:name="_Toc44436557"/>
       <w:r>
         <w:t>Diagramas Asociados</w:t>
       </w:r>
@@ -1650,12 +1784,12 @@
       <w:pPr>
         <w:pStyle w:val="PSI-Ttulo2"/>
       </w:pPr>
-      <w:bookmarkStart w:id="21" w:name="_Toc257615436"/>
     </w:p>
     <w:p>
       <w:pPr>
         <w:pStyle w:val="PSI-Ttulo2"/>
       </w:pPr>
+      <w:bookmarkStart w:id="21" w:name="_Toc44436558"/>
       <w:r>
         <w:t>Diagrama de Casos de Uso</w:t>
       </w:r>
@@ -1679,9 +1813,9 @@
         </w:rPr>
         <w:drawing>
           <wp:inline distT="0" distB="0" distL="0" distR="0">
-            <wp:extent cx="5400040" cy="1105088"/>
+            <wp:extent cx="5400040" cy="2072108"/>
             <wp:effectExtent l="19050" t="0" r="0" b="0"/>
-            <wp:docPr id="8" name="Imagen 1" descr="C:\xampp\htdocs\vaspa\Elaboración\Diagramas de CU individuales\Diagrama de Casos de Uso - Ver Informacion Asignatura.jpg"/>
+            <wp:docPr id="1" name="Imagen 1" descr="C:\xampp\htdocs\vaspa\Elaboración\Diagramas de CU individuales\Diagrama de Casos de Uso - Ver Vigencia de Programas.jpg"/>
             <wp:cNvGraphicFramePr>
               <a:graphicFrameLocks xmlns:a="http://schemas.openxmlformats.org/drawingml/2006/main" noChangeAspect="1"/>
             </wp:cNvGraphicFramePr>
@@ -1689,7 +1823,7 @@
               <a:graphicData uri="http://schemas.openxmlformats.org/drawingml/2006/picture">
                 <pic:pic xmlns:pic="http://schemas.openxmlformats.org/drawingml/2006/picture">
                   <pic:nvPicPr>
-                    <pic:cNvPr id="0" name="Picture 1" descr="C:\xampp\htdocs\vaspa\Elaboración\Diagramas de CU individuales\Diagrama de Casos de Uso - Ver Informacion Asignatura.jpg"/>
+                    <pic:cNvPr id="0" name="Picture 1" descr="C:\xampp\htdocs\vaspa\Elaboración\Diagramas de CU individuales\Diagrama de Casos de Uso - Ver Vigencia de Programas.jpg"/>
                     <pic:cNvPicPr>
                       <a:picLocks noChangeAspect="1" noChangeArrowheads="1"/>
                     </pic:cNvPicPr>
@@ -1704,7 +1838,7 @@
                   <pic:spPr bwMode="auto">
                     <a:xfrm>
                       <a:off x="0" y="0"/>
-                      <a:ext cx="5400040" cy="1105088"/>
+                      <a:ext cx="5400040" cy="2072108"/>
                     </a:xfrm>
                     <a:prstGeom prst="rect">
                       <a:avLst/>
@@ -1726,56 +1860,23 @@
     </w:p>
     <w:p>
       <w:pPr>
-        <w:pStyle w:val="PSI-Comentario"/>
-        <w:jc w:val="center"/>
-      </w:pPr>
-    </w:p>
-    <w:p>
-      <w:pPr>
         <w:pStyle w:val="PSI-Ttulo2"/>
       </w:pPr>
-      <w:bookmarkStart w:id="22" w:name="_Toc257615437"/>
-      <w:r>
+      <w:bookmarkStart w:id="22" w:name="_Toc44436559"/>
+      <w:r>
+        <w:lastRenderedPageBreak/>
         <w:t>Diagrama de Secuencia</w:t>
       </w:r>
       <w:bookmarkEnd w:id="22"/>
     </w:p>
     <w:p>
       <w:pPr>
-        <w:pStyle w:val="PSI-Comentario"/>
-      </w:pPr>
-      <w:r>
-        <w:t>[</w:t>
-      </w:r>
-      <w:r>
-        <w:t xml:space="preserve">En el </w:t>
-      </w:r>
-      <w:r>
-        <w:rPr>
-          <w:rFonts w:ascii="Garamond-Italic" w:hAnsi="Garamond-Italic" w:cs="Garamond-Italic"/>
-          <w:iCs/>
-        </w:rPr>
-        <w:t xml:space="preserve">diagrama de secuencia </w:t>
-      </w:r>
-      <w:r>
-        <w:t xml:space="preserve">se muestra la interacción de los objetos que componen un sistema de forma temporal. </w:t>
-      </w:r>
-    </w:p>
-    <w:p>
-      <w:pPr>
-        <w:pStyle w:val="PSI-Comentario"/>
-      </w:pPr>
-      <w:r>
-        <w:t>Un diagrama de secuencia muestra la interacción de un conjunto de objetos en una aplicación a través del tiempo y se modela para cada método de la clase</w:t>
-      </w:r>
-      <w:r>
-        <w:t>]</w:t>
-      </w:r>
-    </w:p>
-    <w:p>
-      <w:pPr>
-        <w:pStyle w:val="PSI-Normal"/>
-        <w:jc w:val="center"/>
+        <w:pStyle w:val="PSI-Ttulo2"/>
+      </w:pPr>
+    </w:p>
+    <w:p>
+      <w:pPr>
+        <w:pStyle w:val="PSI-Ttulo2"/>
       </w:pPr>
       <w:r>
         <w:rPr>
@@ -1784,9 +1885,9 @@
         </w:rPr>
         <w:drawing>
           <wp:inline distT="0" distB="0" distL="0" distR="0">
-            <wp:extent cx="5137741" cy="2946377"/>
-            <wp:effectExtent l="19050" t="0" r="5759" b="0"/>
-            <wp:docPr id="2" name="Imagen 4"/>
+            <wp:extent cx="5400040" cy="4910554"/>
+            <wp:effectExtent l="19050" t="0" r="0" b="0"/>
+            <wp:docPr id="7" name="Imagen 2" descr="C:\xampp\htdocs\vaspa\Elaboración\Diagramas de Secuencia\CU_Ver Vigencia de Programas\DiagramaSecuencia_Ver Vigencia de Programas.jpg"/>
             <wp:cNvGraphicFramePr>
               <a:graphicFrameLocks xmlns:a="http://schemas.openxmlformats.org/drawingml/2006/main" noChangeAspect="1"/>
             </wp:cNvGraphicFramePr>
@@ -1794,7 +1895,7 @@
               <a:graphicData uri="http://schemas.openxmlformats.org/drawingml/2006/picture">
                 <pic:pic xmlns:pic="http://schemas.openxmlformats.org/drawingml/2006/picture">
                   <pic:nvPicPr>
-                    <pic:cNvPr id="0" name="Picture 4"/>
+                    <pic:cNvPr id="0" name="Picture 2" descr="C:\xampp\htdocs\vaspa\Elaboración\Diagramas de Secuencia\CU_Ver Vigencia de Programas\DiagramaSecuencia_Ver Vigencia de Programas.jpg"/>
                     <pic:cNvPicPr>
                       <a:picLocks noChangeAspect="1" noChangeArrowheads="1"/>
                     </pic:cNvPicPr>
@@ -1809,7 +1910,7 @@
                   <pic:spPr bwMode="auto">
                     <a:xfrm>
                       <a:off x="0" y="0"/>
-                      <a:ext cx="5148179" cy="2952363"/>
+                      <a:ext cx="5400040" cy="4910554"/>
                     </a:xfrm>
                     <a:prstGeom prst="rect">
                       <a:avLst/>
@@ -1979,7 +2080,7 @@
             <w:rFonts w:asciiTheme="majorHAnsi" w:hAnsiTheme="majorHAnsi" w:cstheme="majorHAnsi"/>
             <w:noProof/>
           </w:rPr>
-          <w:t>5</w:t>
+          <w:t>3</w:t>
         </w:r>
         <w:r>
           <w:rPr>
@@ -2016,7 +2117,7 @@
             <w:rFonts w:asciiTheme="majorHAnsi" w:hAnsiTheme="majorHAnsi" w:cstheme="majorHAnsi"/>
             <w:noProof/>
           </w:rPr>
-          <w:t>5</w:t>
+          <w:t>6</w:t>
         </w:r>
         <w:r>
           <w:rPr>
@@ -5046,7 +5147,7 @@
 </file>
 
 <file path=customXml/itemProps2.xml><?xml version="1.0" encoding="utf-8"?>
-<ds:datastoreItem xmlns:ds="http://schemas.openxmlformats.org/officeDocument/2006/customXml" ds:itemID="{31C02504-D87E-4229-BFB0-6409F537843C}">
+<ds:datastoreItem xmlns:ds="http://schemas.openxmlformats.org/officeDocument/2006/customXml" ds:itemID="{DAC46CB2-7CC0-4B64-A2D5-0D68A029631F}">
   <ds:schemaRefs>
     <ds:schemaRef ds:uri="http://schemas.openxmlformats.org/officeDocument/2006/bibliography"/>
   </ds:schemaRefs>

</xml_diff>